<commit_message>
Subiendo Actividad de Contextualizacion
</commit_message>
<xml_diff>
--- a/Segundo Trimestre/EDER LARA SCRUM-CMMI/Actividad de reflexion.docx
+++ b/Segundo Trimestre/EDER LARA SCRUM-CMMI/Actividad de reflexion.docx
@@ -1142,8 +1142,6 @@
         </w:rPr>
         <w:t>SOLUCION</w:t>
       </w:r>
-      <w:bookmarkStart w:id="0" w:name="_GoBack"/>
-      <w:bookmarkEnd w:id="0"/>
     </w:p>
     <w:p>
       <w:pPr>
@@ -1314,31 +1312,7 @@
         <w:t xml:space="preserve"> </w:t>
       </w:r>
       <w:r>
-        <w:t>TSP/PSP (</w:t>
-      </w:r>
-      <w:proofErr w:type="spellStart"/>
-      <w:r>
-        <w:t>Team</w:t>
-      </w:r>
-      <w:proofErr w:type="spellEnd"/>
-      <w:r>
-        <w:t xml:space="preserve"> Software </w:t>
-      </w:r>
-      <w:proofErr w:type="spellStart"/>
-      <w:r>
-        <w:t>process</w:t>
-      </w:r>
-      <w:proofErr w:type="spellEnd"/>
-      <w:r>
-        <w:t xml:space="preserve">/personal software </w:t>
-      </w:r>
-      <w:proofErr w:type="spellStart"/>
-      <w:r>
-        <w:t>process</w:t>
-      </w:r>
-      <w:proofErr w:type="spellEnd"/>
-      <w:r>
-        <w:t>) modelo del SEI reconocido a nivel mundial.</w:t>
+        <w:t>TSP/PSP (Team Software process/personal software process) modelo del SEI reconocido a nivel mundial.</w:t>
       </w:r>
     </w:p>
     <w:p>
@@ -1370,11 +1344,11 @@
       <w:r>
         <w:t xml:space="preserve"> el resultado de la fusión entre Ministerio TIC, Proexport, y FEDESOFT, </w:t>
       </w:r>
-      <w:proofErr w:type="gramStart"/>
-      <w:r>
-        <w:t>para  crear</w:t>
-      </w:r>
-      <w:proofErr w:type="gramEnd"/>
+      <w:bookmarkStart w:id="0" w:name="_GoBack"/>
+      <w:bookmarkEnd w:id="0"/>
+      <w:r>
+        <w:t>para crear</w:t>
+      </w:r>
       <w:r>
         <w:t xml:space="preserve"> un sello el cual busca dar a conocer a Colombia como un país indicado para generar negocios y mostrar tanto el potencial local como global de las empresas del sector de la tecnología informática.</w:t>
       </w:r>

</xml_diff>